<commit_message>
get and displace dataframes
</commit_message>
<xml_diff>
--- a/Python Django Tutorial 2021.docx
+++ b/Python Django Tutorial 2021.docx
@@ -1,6 +1,6 @@
 
 <file path=word/document.xml><?xml version="1.0" encoding="utf-8"?>
-<w:document xmlns:wpc="http://schemas.microsoft.com/office/word/2010/wordprocessingCanvas" xmlns:cx="http://schemas.microsoft.com/office/drawing/2014/chartex" xmlns:cx1="http://schemas.microsoft.com/office/drawing/2015/9/8/chartex" xmlns:cx2="http://schemas.microsoft.com/office/drawing/2015/10/21/chartex" xmlns:cx3="http://schemas.microsoft.com/office/drawing/2016/5/9/chartex" xmlns:cx4="http://schemas.microsoft.com/office/drawing/2016/5/10/chartex" xmlns:cx5="http://schemas.microsoft.com/office/drawing/2016/5/11/chartex" xmlns:cx6="http://schemas.microsoft.com/office/drawing/2016/5/12/chartex" xmlns:cx7="http://schemas.microsoft.com/office/drawing/2016/5/13/chartex" xmlns:cx8="http://schemas.microsoft.com/office/drawing/2016/5/14/chartex" xmlns:mc="http://schemas.openxmlformats.org/markup-compatibility/2006" xmlns:aink="http://schemas.microsoft.com/office/drawing/2016/ink" xmlns:am3d="http://schemas.microsoft.com/office/drawing/2017/model3d" xmlns:o="urn:schemas-microsoft-com:office:office" xmlns:r="http://schemas.openxmlformats.org/officeDocument/2006/relationships" xmlns:m="http://schemas.openxmlformats.org/officeDocument/2006/math" xmlns:v="urn:schemas-microsoft-com:vml" xmlns:wp14="http://schemas.microsoft.com/office/word/2010/wordprocessingDrawing" xmlns:wp="http://schemas.openxmlformats.org/drawingml/2006/wordprocessingDrawing" xmlns:w10="urn:schemas-microsoft-com:office:word" xmlns:w="http://schemas.openxmlformats.org/wordprocessingml/2006/main" xmlns:w14="http://schemas.microsoft.com/office/word/2010/wordml" xmlns:w15="http://schemas.microsoft.com/office/word/2012/wordml" xmlns:w16cex="http://schemas.microsoft.com/office/word/2018/wordml/cex" xmlns:w16cid="http://schemas.microsoft.com/office/word/2016/wordml/cid" xmlns:w16="http://schemas.microsoft.com/office/word/2018/wordml" xmlns:w16se="http://schemas.microsoft.com/office/word/2015/wordml/symex" xmlns:wpg="http://schemas.microsoft.com/office/word/2010/wordprocessingGroup" xmlns:wpi="http://schemas.microsoft.com/office/word/2010/wordprocessingInk" xmlns:wne="http://schemas.microsoft.com/office/word/2006/wordml" xmlns:wps="http://schemas.microsoft.com/office/word/2010/wordprocessingShape" mc:Ignorable="w14 w15 w16se w16cid w16 w16cex wp14">
+<w:document xmlns:wpc="http://schemas.microsoft.com/office/word/2010/wordprocessingCanvas" xmlns:cx="http://schemas.microsoft.com/office/drawing/2014/chartex" xmlns:cx1="http://schemas.microsoft.com/office/drawing/2015/9/8/chartex" xmlns:cx2="http://schemas.microsoft.com/office/drawing/2015/10/21/chartex" xmlns:cx3="http://schemas.microsoft.com/office/drawing/2016/5/9/chartex" xmlns:cx4="http://schemas.microsoft.com/office/drawing/2016/5/10/chartex" xmlns:cx5="http://schemas.microsoft.com/office/drawing/2016/5/11/chartex" xmlns:cx6="http://schemas.microsoft.com/office/drawing/2016/5/12/chartex" xmlns:cx7="http://schemas.microsoft.com/office/drawing/2016/5/13/chartex" xmlns:cx8="http://schemas.microsoft.com/office/drawing/2016/5/14/chartex" xmlns:mc="http://schemas.openxmlformats.org/markup-compatibility/2006" xmlns:aink="http://schemas.microsoft.com/office/drawing/2016/ink" xmlns:am3d="http://schemas.microsoft.com/office/drawing/2017/model3d" xmlns:o="urn:schemas-microsoft-com:office:office" xmlns:r="http://schemas.openxmlformats.org/officeDocument/2006/relationships" xmlns:m="http://schemas.openxmlformats.org/officeDocument/2006/math" xmlns:v="urn:schemas-microsoft-com:vml" xmlns:wp14="http://schemas.microsoft.com/office/word/2010/wordprocessingDrawing" xmlns:wp="http://schemas.openxmlformats.org/drawingml/2006/wordprocessingDrawing" xmlns:w10="urn:schemas-microsoft-com:office:word" xmlns:w="http://schemas.openxmlformats.org/wordprocessingml/2006/main" xmlns:w14="http://schemas.microsoft.com/office/word/2010/wordml" xmlns:w15="http://schemas.microsoft.com/office/word/2012/wordml" xmlns:w16cex="http://schemas.microsoft.com/office/word/2018/wordml/cex" xmlns:w16cid="http://schemas.microsoft.com/office/word/2016/wordml/cid" xmlns:w16="http://schemas.microsoft.com/office/word/2018/wordml" xmlns:w16sdtdh="http://schemas.microsoft.com/office/word/2020/wordml/sdtdatahash" xmlns:w16se="http://schemas.microsoft.com/office/word/2015/wordml/symex" xmlns:wpg="http://schemas.microsoft.com/office/word/2010/wordprocessingGroup" xmlns:wpi="http://schemas.microsoft.com/office/word/2010/wordprocessingInk" xmlns:wne="http://schemas.microsoft.com/office/word/2006/wordml" xmlns:wps="http://schemas.microsoft.com/office/word/2010/wordprocessingShape" mc:Ignorable="w14 w15 w16se w16cid w16 w16cex w16sdtdh wp14">
   <w:body>
     <w:p>
       <w:pPr>
@@ -580,7 +580,7 @@
               </wp:anchor>
             </w:drawing>
           </mc:Choice>
-          <mc:Fallback xmlns:w16sdtdh="http://schemas.microsoft.com/office/word/2020/wordml/sdtdatahash">
+          <mc:Fallback>
             <w:pict>
               <v:line w14:anchorId="44D26158" id="Straight Connector 3" o:spid="_x0000_s1026" style="position:absolute;z-index:251659264;visibility:visible;mso-wrap-style:square;mso-wrap-distance-left:9pt;mso-wrap-distance-top:0;mso-wrap-distance-right:9pt;mso-wrap-distance-bottom:0;mso-position-horizontal:absolute;mso-position-horizontal-relative:text;mso-position-vertical:absolute;mso-position-vertical-relative:text" from="25.5pt,158.9pt" to="185.7pt,158.9pt" o:gfxdata="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" strokecolor="#ed7d31 [3205]" strokeweight=".5pt">
                 <v:stroke joinstyle="miter"/>
@@ -3906,23 +3906,7 @@
           <w:sz w:val="28"/>
           <w:szCs w:val="28"/>
         </w:rPr>
-        <w:t xml:space="preserve">Add </w:t>
-      </w:r>
-      <w:r>
-        <w:rPr>
-          <w:rFonts w:ascii="Times New Roman" w:hAnsi="Times New Roman" w:cs="Times New Roman"/>
-          <w:sz w:val="28"/>
-          <w:szCs w:val="28"/>
-        </w:rPr>
-        <w:t>SalesSearchForm</w:t>
-      </w:r>
-      <w:r>
-        <w:rPr>
-          <w:rFonts w:ascii="Times New Roman" w:hAnsi="Times New Roman" w:cs="Times New Roman"/>
-          <w:sz w:val="28"/>
-          <w:szCs w:val="28"/>
-        </w:rPr>
-        <w:t xml:space="preserve"> to home view</w:t>
+        <w:t>Add SalesSearchForm to home view</w:t>
       </w:r>
     </w:p>
     <w:p>
@@ -4159,6 +4143,699 @@
     </w:p>
     <w:p>
       <w:pPr>
+        <w:pStyle w:val="Heading1"/>
+        <w:rPr>
+          <w:rFonts w:ascii="Times New Roman" w:hAnsi="Times New Roman" w:cs="Times New Roman"/>
+          <w:sz w:val="28"/>
+          <w:szCs w:val="28"/>
+        </w:rPr>
+      </w:pPr>
+      <w:r>
+        <w:rPr>
+          <w:rFonts w:ascii="Times New Roman" w:hAnsi="Times New Roman" w:cs="Times New Roman"/>
+          <w:sz w:val="28"/>
+          <w:szCs w:val="28"/>
+        </w:rPr>
+        <w:t>Display dataframes in the template</w:t>
+      </w:r>
+    </w:p>
+    <w:p>
+      <w:pPr>
+        <w:pStyle w:val="ListParagraph"/>
+        <w:numPr>
+          <w:ilvl w:val="0"/>
+          <w:numId w:val="20"/>
+        </w:numPr>
+        <w:rPr>
+          <w:rFonts w:ascii="Times New Roman" w:hAnsi="Times New Roman" w:cs="Times New Roman"/>
+          <w:sz w:val="28"/>
+          <w:szCs w:val="28"/>
+        </w:rPr>
+      </w:pPr>
+      <w:r>
+        <w:rPr>
+          <w:rFonts w:ascii="Times New Roman" w:hAnsi="Times New Roman" w:cs="Times New Roman"/>
+          <w:sz w:val="28"/>
+          <w:szCs w:val="28"/>
+        </w:rPr>
+        <w:t>Query set by date_from</w:t>
+      </w:r>
+      <w:r>
+        <w:rPr>
+          <w:rFonts w:ascii="Times New Roman" w:hAnsi="Times New Roman" w:cs="Times New Roman"/>
+          <w:sz w:val="28"/>
+          <w:szCs w:val="28"/>
+        </w:rPr>
+        <w:t xml:space="preserve"> and date_to</w:t>
+      </w:r>
+    </w:p>
+    <w:p>
+      <w:pPr>
+        <w:ind w:left="360"/>
+        <w:rPr>
+          <w:rFonts w:ascii="Times New Roman" w:hAnsi="Times New Roman" w:cs="Times New Roman"/>
+          <w:sz w:val="28"/>
+          <w:szCs w:val="28"/>
+        </w:rPr>
+      </w:pPr>
+      <w:r>
+        <w:rPr>
+          <w:noProof/>
+        </w:rPr>
+        <w:drawing>
+          <wp:inline distT="0" distB="0" distL="0" distR="0" wp14:anchorId="28807FC6" wp14:editId="3D3BA00A">
+            <wp:extent cx="6511925" cy="4361180"/>
+            <wp:effectExtent l="0" t="0" r="3175" b="1270"/>
+            <wp:docPr id="21" name="Picture 21"/>
+            <wp:cNvGraphicFramePr>
+              <a:graphicFrameLocks xmlns:a="http://schemas.openxmlformats.org/drawingml/2006/main" noChangeAspect="1"/>
+            </wp:cNvGraphicFramePr>
+            <a:graphic xmlns:a="http://schemas.openxmlformats.org/drawingml/2006/main">
+              <a:graphicData uri="http://schemas.openxmlformats.org/drawingml/2006/picture">
+                <pic:pic xmlns:pic="http://schemas.openxmlformats.org/drawingml/2006/picture">
+                  <pic:nvPicPr>
+                    <pic:cNvPr id="1" name=""/>
+                    <pic:cNvPicPr/>
+                  </pic:nvPicPr>
+                  <pic:blipFill>
+                    <a:blip r:embed="rId47"/>
+                    <a:stretch>
+                      <a:fillRect/>
+                    </a:stretch>
+                  </pic:blipFill>
+                  <pic:spPr>
+                    <a:xfrm>
+                      <a:off x="0" y="0"/>
+                      <a:ext cx="6511925" cy="4361180"/>
+                    </a:xfrm>
+                    <a:prstGeom prst="rect">
+                      <a:avLst/>
+                    </a:prstGeom>
+                  </pic:spPr>
+                </pic:pic>
+              </a:graphicData>
+            </a:graphic>
+          </wp:inline>
+        </w:drawing>
+      </w:r>
+    </w:p>
+    <w:p>
+      <w:pPr>
+        <w:pStyle w:val="ListParagraph"/>
+        <w:numPr>
+          <w:ilvl w:val="0"/>
+          <w:numId w:val="20"/>
+        </w:numPr>
+        <w:rPr>
+          <w:rFonts w:ascii="Times New Roman" w:hAnsi="Times New Roman" w:cs="Times New Roman"/>
+          <w:sz w:val="28"/>
+          <w:szCs w:val="28"/>
+        </w:rPr>
+      </w:pPr>
+      <w:r>
+        <w:rPr>
+          <w:rFonts w:ascii="Times New Roman" w:hAnsi="Times New Roman" w:cs="Times New Roman"/>
+          <w:sz w:val="28"/>
+          <w:szCs w:val="28"/>
+        </w:rPr>
+        <w:lastRenderedPageBreak/>
+        <w:t>Display data frames in to view</w:t>
+      </w:r>
+    </w:p>
+    <w:p>
+      <w:pPr>
+        <w:ind w:left="360"/>
+        <w:rPr>
+          <w:rFonts w:ascii="Times New Roman" w:hAnsi="Times New Roman" w:cs="Times New Roman"/>
+          <w:sz w:val="28"/>
+          <w:szCs w:val="28"/>
+        </w:rPr>
+      </w:pPr>
+      <w:r>
+        <w:rPr>
+          <w:noProof/>
+        </w:rPr>
+        <w:drawing>
+          <wp:inline distT="0" distB="0" distL="0" distR="0" wp14:anchorId="67ED097D" wp14:editId="0B91F321">
+            <wp:extent cx="6105525" cy="4114800"/>
+            <wp:effectExtent l="0" t="0" r="9525" b="0"/>
+            <wp:docPr id="44" name="Picture 44"/>
+            <wp:cNvGraphicFramePr>
+              <a:graphicFrameLocks xmlns:a="http://schemas.openxmlformats.org/drawingml/2006/main" noChangeAspect="1"/>
+            </wp:cNvGraphicFramePr>
+            <a:graphic xmlns:a="http://schemas.openxmlformats.org/drawingml/2006/main">
+              <a:graphicData uri="http://schemas.openxmlformats.org/drawingml/2006/picture">
+                <pic:pic xmlns:pic="http://schemas.openxmlformats.org/drawingml/2006/picture">
+                  <pic:nvPicPr>
+                    <pic:cNvPr id="1" name=""/>
+                    <pic:cNvPicPr/>
+                  </pic:nvPicPr>
+                  <pic:blipFill>
+                    <a:blip r:embed="rId48"/>
+                    <a:stretch>
+                      <a:fillRect/>
+                    </a:stretch>
+                  </pic:blipFill>
+                  <pic:spPr>
+                    <a:xfrm>
+                      <a:off x="0" y="0"/>
+                      <a:ext cx="6105525" cy="4114800"/>
+                    </a:xfrm>
+                    <a:prstGeom prst="rect">
+                      <a:avLst/>
+                    </a:prstGeom>
+                  </pic:spPr>
+                </pic:pic>
+              </a:graphicData>
+            </a:graphic>
+          </wp:inline>
+        </w:drawing>
+      </w:r>
+    </w:p>
+    <w:p>
+      <w:pPr>
+        <w:pStyle w:val="Heading1"/>
+        <w:rPr>
+          <w:rFonts w:ascii="Times New Roman" w:hAnsi="Times New Roman" w:cs="Times New Roman"/>
+          <w:sz w:val="28"/>
+          <w:szCs w:val="28"/>
+        </w:rPr>
+      </w:pPr>
+      <w:r>
+        <w:rPr>
+          <w:rFonts w:ascii="Times New Roman" w:hAnsi="Times New Roman" w:cs="Times New Roman"/>
+          <w:sz w:val="28"/>
+          <w:szCs w:val="28"/>
+        </w:rPr>
+        <w:t>D</w:t>
+      </w:r>
+      <w:r>
+        <w:rPr>
+          <w:rFonts w:ascii="Times New Roman" w:hAnsi="Times New Roman" w:cs="Times New Roman"/>
+          <w:sz w:val="28"/>
+          <w:szCs w:val="28"/>
+        </w:rPr>
+        <w:t>ataframe for the positions</w:t>
+      </w:r>
+    </w:p>
+    <w:p>
+      <w:pPr>
+        <w:pStyle w:val="ListParagraph"/>
+        <w:numPr>
+          <w:ilvl w:val="0"/>
+          <w:numId w:val="21"/>
+        </w:numPr>
+        <w:rPr>
+          <w:rFonts w:ascii="Times New Roman" w:hAnsi="Times New Roman" w:cs="Times New Roman"/>
+          <w:sz w:val="28"/>
+          <w:szCs w:val="28"/>
+        </w:rPr>
+      </w:pPr>
+      <w:r>
+        <w:rPr>
+          <w:rFonts w:ascii="Times New Roman" w:hAnsi="Times New Roman" w:cs="Times New Roman"/>
+          <w:sz w:val="28"/>
+          <w:szCs w:val="28"/>
+        </w:rPr>
+        <w:t>Get positions data</w:t>
+      </w:r>
+    </w:p>
+    <w:p>
+      <w:pPr>
+        <w:ind w:left="360"/>
+        <w:rPr>
+          <w:rFonts w:ascii="Times New Roman" w:hAnsi="Times New Roman" w:cs="Times New Roman"/>
+          <w:sz w:val="28"/>
+          <w:szCs w:val="28"/>
+        </w:rPr>
+      </w:pPr>
+      <w:r>
+        <w:rPr>
+          <w:noProof/>
+        </w:rPr>
+        <w:drawing>
+          <wp:inline distT="0" distB="0" distL="0" distR="0" wp14:anchorId="5393DF28" wp14:editId="701A397C">
+            <wp:extent cx="6511634" cy="4001984"/>
+            <wp:effectExtent l="0" t="0" r="3810" b="0"/>
+            <wp:docPr id="45" name="Picture 45"/>
+            <wp:cNvGraphicFramePr>
+              <a:graphicFrameLocks xmlns:a="http://schemas.openxmlformats.org/drawingml/2006/main" noChangeAspect="1"/>
+            </wp:cNvGraphicFramePr>
+            <a:graphic xmlns:a="http://schemas.openxmlformats.org/drawingml/2006/main">
+              <a:graphicData uri="http://schemas.openxmlformats.org/drawingml/2006/picture">
+                <pic:pic xmlns:pic="http://schemas.openxmlformats.org/drawingml/2006/picture">
+                  <pic:nvPicPr>
+                    <pic:cNvPr id="1" name=""/>
+                    <pic:cNvPicPr/>
+                  </pic:nvPicPr>
+                  <pic:blipFill>
+                    <a:blip r:embed="rId49"/>
+                    <a:stretch>
+                      <a:fillRect/>
+                    </a:stretch>
+                  </pic:blipFill>
+                  <pic:spPr>
+                    <a:xfrm>
+                      <a:off x="0" y="0"/>
+                      <a:ext cx="6525701" cy="4010629"/>
+                    </a:xfrm>
+                    <a:prstGeom prst="rect">
+                      <a:avLst/>
+                    </a:prstGeom>
+                  </pic:spPr>
+                </pic:pic>
+              </a:graphicData>
+            </a:graphic>
+          </wp:inline>
+        </w:drawing>
+      </w:r>
+    </w:p>
+    <w:p>
+      <w:pPr>
+        <w:pStyle w:val="ListParagraph"/>
+        <w:numPr>
+          <w:ilvl w:val="0"/>
+          <w:numId w:val="21"/>
+        </w:numPr>
+        <w:rPr>
+          <w:rFonts w:ascii="Times New Roman" w:hAnsi="Times New Roman" w:cs="Times New Roman"/>
+          <w:sz w:val="28"/>
+          <w:szCs w:val="28"/>
+        </w:rPr>
+      </w:pPr>
+      <w:r>
+        <w:rPr>
+          <w:rFonts w:ascii="Times New Roman" w:hAnsi="Times New Roman" w:cs="Times New Roman"/>
+          <w:sz w:val="28"/>
+          <w:szCs w:val="28"/>
+        </w:rPr>
+        <w:lastRenderedPageBreak/>
+        <w:t>Display positions data in view</w:t>
+      </w:r>
+    </w:p>
+    <w:p>
+      <w:pPr>
+        <w:ind w:left="360"/>
+        <w:rPr>
+          <w:rFonts w:ascii="Times New Roman" w:hAnsi="Times New Roman" w:cs="Times New Roman"/>
+          <w:sz w:val="28"/>
+          <w:szCs w:val="28"/>
+        </w:rPr>
+      </w:pPr>
+      <w:r>
+        <w:rPr>
+          <w:noProof/>
+        </w:rPr>
+        <w:drawing>
+          <wp:inline distT="0" distB="0" distL="0" distR="0" wp14:anchorId="1C48F340" wp14:editId="22BC9812">
+            <wp:extent cx="6511925" cy="1769745"/>
+            <wp:effectExtent l="0" t="0" r="3175" b="1905"/>
+            <wp:docPr id="46" name="Picture 46"/>
+            <wp:cNvGraphicFramePr>
+              <a:graphicFrameLocks xmlns:a="http://schemas.openxmlformats.org/drawingml/2006/main" noChangeAspect="1"/>
+            </wp:cNvGraphicFramePr>
+            <a:graphic xmlns:a="http://schemas.openxmlformats.org/drawingml/2006/main">
+              <a:graphicData uri="http://schemas.openxmlformats.org/drawingml/2006/picture">
+                <pic:pic xmlns:pic="http://schemas.openxmlformats.org/drawingml/2006/picture">
+                  <pic:nvPicPr>
+                    <pic:cNvPr id="1" name=""/>
+                    <pic:cNvPicPr/>
+                  </pic:nvPicPr>
+                  <pic:blipFill>
+                    <a:blip r:embed="rId50"/>
+                    <a:stretch>
+                      <a:fillRect/>
+                    </a:stretch>
+                  </pic:blipFill>
+                  <pic:spPr>
+                    <a:xfrm>
+                      <a:off x="0" y="0"/>
+                      <a:ext cx="6511925" cy="1769745"/>
+                    </a:xfrm>
+                    <a:prstGeom prst="rect">
+                      <a:avLst/>
+                    </a:prstGeom>
+                  </pic:spPr>
+                </pic:pic>
+              </a:graphicData>
+            </a:graphic>
+          </wp:inline>
+        </w:drawing>
+      </w:r>
+    </w:p>
+    <w:p>
+      <w:pPr>
+        <w:pStyle w:val="Heading1"/>
+        <w:rPr>
+          <w:rFonts w:ascii="Times New Roman" w:hAnsi="Times New Roman" w:cs="Times New Roman"/>
+          <w:sz w:val="28"/>
+          <w:szCs w:val="28"/>
+        </w:rPr>
+      </w:pPr>
+      <w:r>
+        <w:rPr>
+          <w:rFonts w:ascii="Times New Roman" w:hAnsi="Times New Roman" w:cs="Times New Roman"/>
+          <w:sz w:val="28"/>
+          <w:szCs w:val="28"/>
+        </w:rPr>
+        <w:t>Get sale id for position object</w:t>
+      </w:r>
+    </w:p>
+    <w:p>
+      <w:pPr>
+        <w:pStyle w:val="ListParagraph"/>
+        <w:numPr>
+          <w:ilvl w:val="0"/>
+          <w:numId w:val="22"/>
+        </w:numPr>
+        <w:rPr>
+          <w:rFonts w:ascii="Times New Roman" w:hAnsi="Times New Roman" w:cs="Times New Roman"/>
+          <w:sz w:val="28"/>
+          <w:szCs w:val="28"/>
+        </w:rPr>
+      </w:pPr>
+      <w:r>
+        <w:rPr>
+          <w:rFonts w:ascii="Times New Roman" w:hAnsi="Times New Roman" w:cs="Times New Roman"/>
+          <w:sz w:val="28"/>
+          <w:szCs w:val="28"/>
+        </w:rPr>
+        <w:t xml:space="preserve">Get </w:t>
+      </w:r>
+      <w:r>
+        <w:rPr>
+          <w:rFonts w:ascii="Times New Roman" w:hAnsi="Times New Roman" w:cs="Times New Roman"/>
+          <w:sz w:val="28"/>
+          <w:szCs w:val="28"/>
+        </w:rPr>
+        <w:t>sale_id</w:t>
+      </w:r>
+    </w:p>
+    <w:p>
+      <w:pPr>
+        <w:ind w:left="360"/>
+        <w:rPr>
+          <w:rFonts w:ascii="Times New Roman" w:hAnsi="Times New Roman" w:cs="Times New Roman"/>
+          <w:sz w:val="28"/>
+          <w:szCs w:val="28"/>
+        </w:rPr>
+      </w:pPr>
+      <w:r>
+        <w:rPr>
+          <w:noProof/>
+        </w:rPr>
+        <w:drawing>
+          <wp:inline distT="0" distB="0" distL="0" distR="0" wp14:anchorId="679BCBE5" wp14:editId="5EEA108B">
+            <wp:extent cx="6238875" cy="2543175"/>
+            <wp:effectExtent l="0" t="0" r="9525" b="9525"/>
+            <wp:docPr id="47" name="Picture 47"/>
+            <wp:cNvGraphicFramePr>
+              <a:graphicFrameLocks xmlns:a="http://schemas.openxmlformats.org/drawingml/2006/main" noChangeAspect="1"/>
+            </wp:cNvGraphicFramePr>
+            <a:graphic xmlns:a="http://schemas.openxmlformats.org/drawingml/2006/main">
+              <a:graphicData uri="http://schemas.openxmlformats.org/drawingml/2006/picture">
+                <pic:pic xmlns:pic="http://schemas.openxmlformats.org/drawingml/2006/picture">
+                  <pic:nvPicPr>
+                    <pic:cNvPr id="1" name=""/>
+                    <pic:cNvPicPr/>
+                  </pic:nvPicPr>
+                  <pic:blipFill>
+                    <a:blip r:embed="rId51"/>
+                    <a:stretch>
+                      <a:fillRect/>
+                    </a:stretch>
+                  </pic:blipFill>
+                  <pic:spPr>
+                    <a:xfrm>
+                      <a:off x="0" y="0"/>
+                      <a:ext cx="6238875" cy="2543175"/>
+                    </a:xfrm>
+                    <a:prstGeom prst="rect">
+                      <a:avLst/>
+                    </a:prstGeom>
+                  </pic:spPr>
+                </pic:pic>
+              </a:graphicData>
+            </a:graphic>
+          </wp:inline>
+        </w:drawing>
+      </w:r>
+    </w:p>
+    <w:p>
+      <w:pPr>
+        <w:pStyle w:val="ListParagraph"/>
+        <w:numPr>
+          <w:ilvl w:val="0"/>
+          <w:numId w:val="22"/>
+        </w:numPr>
+        <w:rPr>
+          <w:rFonts w:ascii="Times New Roman" w:hAnsi="Times New Roman" w:cs="Times New Roman"/>
+          <w:sz w:val="28"/>
+          <w:szCs w:val="28"/>
+        </w:rPr>
+      </w:pPr>
+      <w:r>
+        <w:rPr>
+          <w:rFonts w:ascii="Times New Roman" w:hAnsi="Times New Roman" w:cs="Times New Roman"/>
+          <w:sz w:val="28"/>
+          <w:szCs w:val="28"/>
+        </w:rPr>
+        <w:t>Get sale_id in positions_df</w:t>
+      </w:r>
+    </w:p>
+    <w:p>
+      <w:pPr>
+        <w:ind w:left="360"/>
+        <w:rPr>
+          <w:rFonts w:ascii="Times New Roman" w:hAnsi="Times New Roman" w:cs="Times New Roman"/>
+          <w:sz w:val="28"/>
+          <w:szCs w:val="28"/>
+        </w:rPr>
+      </w:pPr>
+      <w:r>
+        <w:rPr>
+          <w:noProof/>
+        </w:rPr>
+        <w:drawing>
+          <wp:inline distT="0" distB="0" distL="0" distR="0" wp14:anchorId="6F421B76" wp14:editId="38FAA0C1">
+            <wp:extent cx="6511925" cy="2319020"/>
+            <wp:effectExtent l="0" t="0" r="3175" b="5080"/>
+            <wp:docPr id="48" name="Picture 48"/>
+            <wp:cNvGraphicFramePr>
+              <a:graphicFrameLocks xmlns:a="http://schemas.openxmlformats.org/drawingml/2006/main" noChangeAspect="1"/>
+            </wp:cNvGraphicFramePr>
+            <a:graphic xmlns:a="http://schemas.openxmlformats.org/drawingml/2006/main">
+              <a:graphicData uri="http://schemas.openxmlformats.org/drawingml/2006/picture">
+                <pic:pic xmlns:pic="http://schemas.openxmlformats.org/drawingml/2006/picture">
+                  <pic:nvPicPr>
+                    <pic:cNvPr id="1" name=""/>
+                    <pic:cNvPicPr/>
+                  </pic:nvPicPr>
+                  <pic:blipFill>
+                    <a:blip r:embed="rId52"/>
+                    <a:stretch>
+                      <a:fillRect/>
+                    </a:stretch>
+                  </pic:blipFill>
+                  <pic:spPr>
+                    <a:xfrm>
+                      <a:off x="0" y="0"/>
+                      <a:ext cx="6511925" cy="2319020"/>
+                    </a:xfrm>
+                    <a:prstGeom prst="rect">
+                      <a:avLst/>
+                    </a:prstGeom>
+                  </pic:spPr>
+                </pic:pic>
+              </a:graphicData>
+            </a:graphic>
+          </wp:inline>
+        </w:drawing>
+      </w:r>
+    </w:p>
+    <w:p>
+      <w:pPr>
+        <w:ind w:left="360"/>
+        <w:rPr>
+          <w:rFonts w:ascii="Times New Roman" w:hAnsi="Times New Roman" w:cs="Times New Roman"/>
+          <w:sz w:val="28"/>
+          <w:szCs w:val="28"/>
+        </w:rPr>
+      </w:pPr>
+      <w:r>
+        <w:rPr>
+          <w:rFonts w:ascii="Times New Roman" w:hAnsi="Times New Roman" w:cs="Times New Roman"/>
+          <w:sz w:val="28"/>
+          <w:szCs w:val="28"/>
+        </w:rPr>
+        <w:br w:type="page"/>
+      </w:r>
+    </w:p>
+    <w:p>
+      <w:pPr>
+        <w:pStyle w:val="Heading1"/>
+        <w:rPr>
+          <w:rFonts w:ascii="Times New Roman" w:hAnsi="Times New Roman" w:cs="Times New Roman"/>
+          <w:sz w:val="28"/>
+          <w:szCs w:val="28"/>
+        </w:rPr>
+      </w:pPr>
+      <w:r>
+        <w:rPr>
+          <w:rFonts w:ascii="Times New Roman" w:hAnsi="Times New Roman" w:cs="Times New Roman"/>
+          <w:sz w:val="28"/>
+          <w:szCs w:val="28"/>
+        </w:rPr>
+        <w:lastRenderedPageBreak/>
+        <w:t>The apply function</w:t>
+      </w:r>
+    </w:p>
+    <w:p>
+      <w:pPr>
+        <w:pStyle w:val="ListParagraph"/>
+        <w:numPr>
+          <w:ilvl w:val="0"/>
+          <w:numId w:val="23"/>
+        </w:numPr>
+        <w:rPr>
+          <w:rFonts w:ascii="Times New Roman" w:hAnsi="Times New Roman" w:cs="Times New Roman"/>
+          <w:sz w:val="28"/>
+          <w:szCs w:val="28"/>
+        </w:rPr>
+      </w:pPr>
+      <w:r>
+        <w:rPr>
+          <w:rFonts w:ascii="Times New Roman" w:hAnsi="Times New Roman" w:cs="Times New Roman"/>
+          <w:sz w:val="28"/>
+          <w:szCs w:val="28"/>
+        </w:rPr>
+        <w:t>Add function get customer_name and user_name</w:t>
+      </w:r>
+    </w:p>
+    <w:p>
+      <w:pPr>
+        <w:ind w:left="360"/>
+        <w:rPr>
+          <w:rFonts w:ascii="Times New Roman" w:hAnsi="Times New Roman" w:cs="Times New Roman"/>
+          <w:sz w:val="28"/>
+          <w:szCs w:val="28"/>
+        </w:rPr>
+      </w:pPr>
+      <w:r>
+        <w:rPr>
+          <w:noProof/>
+        </w:rPr>
+        <w:drawing>
+          <wp:inline distT="0" distB="0" distL="0" distR="0" wp14:anchorId="4D4670E8" wp14:editId="2266643A">
+            <wp:extent cx="6296025" cy="3695700"/>
+            <wp:effectExtent l="0" t="0" r="9525" b="0"/>
+            <wp:docPr id="49" name="Picture 49"/>
+            <wp:cNvGraphicFramePr>
+              <a:graphicFrameLocks xmlns:a="http://schemas.openxmlformats.org/drawingml/2006/main" noChangeAspect="1"/>
+            </wp:cNvGraphicFramePr>
+            <a:graphic xmlns:a="http://schemas.openxmlformats.org/drawingml/2006/main">
+              <a:graphicData uri="http://schemas.openxmlformats.org/drawingml/2006/picture">
+                <pic:pic xmlns:pic="http://schemas.openxmlformats.org/drawingml/2006/picture">
+                  <pic:nvPicPr>
+                    <pic:cNvPr id="1" name=""/>
+                    <pic:cNvPicPr/>
+                  </pic:nvPicPr>
+                  <pic:blipFill>
+                    <a:blip r:embed="rId53"/>
+                    <a:stretch>
+                      <a:fillRect/>
+                    </a:stretch>
+                  </pic:blipFill>
+                  <pic:spPr>
+                    <a:xfrm>
+                      <a:off x="0" y="0"/>
+                      <a:ext cx="6296025" cy="3695700"/>
+                    </a:xfrm>
+                    <a:prstGeom prst="rect">
+                      <a:avLst/>
+                    </a:prstGeom>
+                  </pic:spPr>
+                </pic:pic>
+              </a:graphicData>
+            </a:graphic>
+          </wp:inline>
+        </w:drawing>
+      </w:r>
+    </w:p>
+    <w:p>
+      <w:pPr>
+        <w:pStyle w:val="ListParagraph"/>
+        <w:numPr>
+          <w:ilvl w:val="0"/>
+          <w:numId w:val="23"/>
+        </w:numPr>
+        <w:rPr>
+          <w:rFonts w:ascii="Times New Roman" w:hAnsi="Times New Roman" w:cs="Times New Roman"/>
+          <w:sz w:val="28"/>
+          <w:szCs w:val="28"/>
+        </w:rPr>
+      </w:pPr>
+      <w:r>
+        <w:rPr>
+          <w:rFonts w:ascii="Times New Roman" w:hAnsi="Times New Roman" w:cs="Times New Roman"/>
+          <w:sz w:val="28"/>
+          <w:szCs w:val="28"/>
+        </w:rPr>
+        <w:t>Displace name instead of id</w:t>
+      </w:r>
+    </w:p>
+    <w:p>
+      <w:pPr>
+        <w:ind w:left="360"/>
+        <w:rPr>
+          <w:rFonts w:ascii="Times New Roman" w:hAnsi="Times New Roman" w:cs="Times New Roman"/>
+          <w:sz w:val="28"/>
+          <w:szCs w:val="28"/>
+        </w:rPr>
+      </w:pPr>
+      <w:r>
+        <w:rPr>
+          <w:noProof/>
+        </w:rPr>
+        <w:drawing>
+          <wp:inline distT="0" distB="0" distL="0" distR="0" wp14:anchorId="62BEE6FB" wp14:editId="1C877FED">
+            <wp:extent cx="6511925" cy="3181350"/>
+            <wp:effectExtent l="0" t="0" r="3175" b="0"/>
+            <wp:docPr id="50" name="Picture 50"/>
+            <wp:cNvGraphicFramePr>
+              <a:graphicFrameLocks xmlns:a="http://schemas.openxmlformats.org/drawingml/2006/main" noChangeAspect="1"/>
+            </wp:cNvGraphicFramePr>
+            <a:graphic xmlns:a="http://schemas.openxmlformats.org/drawingml/2006/main">
+              <a:graphicData uri="http://schemas.openxmlformats.org/drawingml/2006/picture">
+                <pic:pic xmlns:pic="http://schemas.openxmlformats.org/drawingml/2006/picture">
+                  <pic:nvPicPr>
+                    <pic:cNvPr id="1" name=""/>
+                    <pic:cNvPicPr/>
+                  </pic:nvPicPr>
+                  <pic:blipFill>
+                    <a:blip r:embed="rId54"/>
+                    <a:stretch>
+                      <a:fillRect/>
+                    </a:stretch>
+                  </pic:blipFill>
+                  <pic:spPr>
+                    <a:xfrm>
+                      <a:off x="0" y="0"/>
+                      <a:ext cx="6511925" cy="3181350"/>
+                    </a:xfrm>
+                    <a:prstGeom prst="rect">
+                      <a:avLst/>
+                    </a:prstGeom>
+                  </pic:spPr>
+                </pic:pic>
+              </a:graphicData>
+            </a:graphic>
+          </wp:inline>
+        </w:drawing>
+      </w:r>
+    </w:p>
+    <w:p>
+      <w:pPr>
         <w:ind w:left="360"/>
         <w:rPr>
           <w:rFonts w:ascii="Times New Roman" w:hAnsi="Times New Roman" w:cs="Times New Roman"/>
@@ -4198,7 +4875,7 @@
 </file>
 
 <file path=word/numbering.xml><?xml version="1.0" encoding="utf-8"?>
-<w:numbering xmlns:wpc="http://schemas.microsoft.com/office/word/2010/wordprocessingCanvas" xmlns:cx="http://schemas.microsoft.com/office/drawing/2014/chartex" xmlns:cx1="http://schemas.microsoft.com/office/drawing/2015/9/8/chartex" xmlns:cx2="http://schemas.microsoft.com/office/drawing/2015/10/21/chartex" xmlns:cx3="http://schemas.microsoft.com/office/drawing/2016/5/9/chartex" xmlns:cx4="http://schemas.microsoft.com/office/drawing/2016/5/10/chartex" xmlns:cx5="http://schemas.microsoft.com/office/drawing/2016/5/11/chartex" xmlns:cx6="http://schemas.microsoft.com/office/drawing/2016/5/12/chartex" xmlns:cx7="http://schemas.microsoft.com/office/drawing/2016/5/13/chartex" xmlns:cx8="http://schemas.microsoft.com/office/drawing/2016/5/14/chartex" xmlns:mc="http://schemas.openxmlformats.org/markup-compatibility/2006" xmlns:aink="http://schemas.microsoft.com/office/drawing/2016/ink" xmlns:am3d="http://schemas.microsoft.com/office/drawing/2017/model3d" xmlns:o="urn:schemas-microsoft-com:office:office" xmlns:r="http://schemas.openxmlformats.org/officeDocument/2006/relationships" xmlns:m="http://schemas.openxmlformats.org/officeDocument/2006/math" xmlns:v="urn:schemas-microsoft-com:vml" xmlns:wp14="http://schemas.microsoft.com/office/word/2010/wordprocessingDrawing" xmlns:wp="http://schemas.openxmlformats.org/drawingml/2006/wordprocessingDrawing" xmlns:w10="urn:schemas-microsoft-com:office:word" xmlns:w="http://schemas.openxmlformats.org/wordprocessingml/2006/main" xmlns:w14="http://schemas.microsoft.com/office/word/2010/wordml" xmlns:w15="http://schemas.microsoft.com/office/word/2012/wordml" xmlns:w16cex="http://schemas.microsoft.com/office/word/2018/wordml/cex" xmlns:w16cid="http://schemas.microsoft.com/office/word/2016/wordml/cid" xmlns:w16="http://schemas.microsoft.com/office/word/2018/wordml" xmlns:w16se="http://schemas.microsoft.com/office/word/2015/wordml/symex" xmlns:wpg="http://schemas.microsoft.com/office/word/2010/wordprocessingGroup" xmlns:wpi="http://schemas.microsoft.com/office/word/2010/wordprocessingInk" xmlns:wne="http://schemas.microsoft.com/office/word/2006/wordml" xmlns:wps="http://schemas.microsoft.com/office/word/2010/wordprocessingShape" mc:Ignorable="w14 w15 w16se w16cid w16 w16cex wp14">
+<w:numbering xmlns:wpc="http://schemas.microsoft.com/office/word/2010/wordprocessingCanvas" xmlns:cx="http://schemas.microsoft.com/office/drawing/2014/chartex" xmlns:cx1="http://schemas.microsoft.com/office/drawing/2015/9/8/chartex" xmlns:cx2="http://schemas.microsoft.com/office/drawing/2015/10/21/chartex" xmlns:cx3="http://schemas.microsoft.com/office/drawing/2016/5/9/chartex" xmlns:cx4="http://schemas.microsoft.com/office/drawing/2016/5/10/chartex" xmlns:cx5="http://schemas.microsoft.com/office/drawing/2016/5/11/chartex" xmlns:cx6="http://schemas.microsoft.com/office/drawing/2016/5/12/chartex" xmlns:cx7="http://schemas.microsoft.com/office/drawing/2016/5/13/chartex" xmlns:cx8="http://schemas.microsoft.com/office/drawing/2016/5/14/chartex" xmlns:mc="http://schemas.openxmlformats.org/markup-compatibility/2006" xmlns:aink="http://schemas.microsoft.com/office/drawing/2016/ink" xmlns:am3d="http://schemas.microsoft.com/office/drawing/2017/model3d" xmlns:o="urn:schemas-microsoft-com:office:office" xmlns:r="http://schemas.openxmlformats.org/officeDocument/2006/relationships" xmlns:m="http://schemas.openxmlformats.org/officeDocument/2006/math" xmlns:v="urn:schemas-microsoft-com:vml" xmlns:wp14="http://schemas.microsoft.com/office/word/2010/wordprocessingDrawing" xmlns:wp="http://schemas.openxmlformats.org/drawingml/2006/wordprocessingDrawing" xmlns:w10="urn:schemas-microsoft-com:office:word" xmlns:w="http://schemas.openxmlformats.org/wordprocessingml/2006/main" xmlns:w14="http://schemas.microsoft.com/office/word/2010/wordml" xmlns:w15="http://schemas.microsoft.com/office/word/2012/wordml" xmlns:w16cex="http://schemas.microsoft.com/office/word/2018/wordml/cex" xmlns:w16cid="http://schemas.microsoft.com/office/word/2016/wordml/cid" xmlns:w16="http://schemas.microsoft.com/office/word/2018/wordml" xmlns:w16sdtdh="http://schemas.microsoft.com/office/word/2020/wordml/sdtdatahash" xmlns:w16se="http://schemas.microsoft.com/office/word/2015/wordml/symex" xmlns:wpg="http://schemas.microsoft.com/office/word/2010/wordprocessingGroup" xmlns:wpi="http://schemas.microsoft.com/office/word/2010/wordprocessingInk" xmlns:wne="http://schemas.microsoft.com/office/word/2006/wordml" xmlns:wps="http://schemas.microsoft.com/office/word/2010/wordprocessingShape" mc:Ignorable="w14 w15 w16se w16cid w16 w16cex w16sdtdh wp14">
   <w:abstractNum w:abstractNumId="0" w15:restartNumberingAfterBreak="0">
     <w:nsid w:val="00946391"/>
     <w:multiLevelType w:val="hybridMultilevel"/>
@@ -4286,6 +4963,92 @@
     </w:lvl>
   </w:abstractNum>
   <w:abstractNum w:abstractNumId="1" w15:restartNumberingAfterBreak="0">
+    <w:nsid w:val="05472953"/>
+    <w:multiLevelType w:val="hybridMultilevel"/>
+    <w:tmpl w:val="42DC5106"/>
+    <w:lvl w:ilvl="0" w:tplc="0409000F">
+      <w:start w:val="1"/>
+      <w:numFmt w:val="decimal"/>
+      <w:lvlText w:val="%1."/>
+      <w:lvlJc w:val="left"/>
+      <w:pPr>
+        <w:ind w:left="720" w:hanging="360"/>
+      </w:pPr>
+    </w:lvl>
+    <w:lvl w:ilvl="1" w:tplc="04090019" w:tentative="1">
+      <w:start w:val="1"/>
+      <w:numFmt w:val="lowerLetter"/>
+      <w:lvlText w:val="%2."/>
+      <w:lvlJc w:val="left"/>
+      <w:pPr>
+        <w:ind w:left="1440" w:hanging="360"/>
+      </w:pPr>
+    </w:lvl>
+    <w:lvl w:ilvl="2" w:tplc="0409001B" w:tentative="1">
+      <w:start w:val="1"/>
+      <w:numFmt w:val="lowerRoman"/>
+      <w:lvlText w:val="%3."/>
+      <w:lvlJc w:val="right"/>
+      <w:pPr>
+        <w:ind w:left="2160" w:hanging="180"/>
+      </w:pPr>
+    </w:lvl>
+    <w:lvl w:ilvl="3" w:tplc="0409000F" w:tentative="1">
+      <w:start w:val="1"/>
+      <w:numFmt w:val="decimal"/>
+      <w:lvlText w:val="%4."/>
+      <w:lvlJc w:val="left"/>
+      <w:pPr>
+        <w:ind w:left="2880" w:hanging="360"/>
+      </w:pPr>
+    </w:lvl>
+    <w:lvl w:ilvl="4" w:tplc="04090019" w:tentative="1">
+      <w:start w:val="1"/>
+      <w:numFmt w:val="lowerLetter"/>
+      <w:lvlText w:val="%5."/>
+      <w:lvlJc w:val="left"/>
+      <w:pPr>
+        <w:ind w:left="3600" w:hanging="360"/>
+      </w:pPr>
+    </w:lvl>
+    <w:lvl w:ilvl="5" w:tplc="0409001B" w:tentative="1">
+      <w:start w:val="1"/>
+      <w:numFmt w:val="lowerRoman"/>
+      <w:lvlText w:val="%6."/>
+      <w:lvlJc w:val="right"/>
+      <w:pPr>
+        <w:ind w:left="4320" w:hanging="180"/>
+      </w:pPr>
+    </w:lvl>
+    <w:lvl w:ilvl="6" w:tplc="0409000F" w:tentative="1">
+      <w:start w:val="1"/>
+      <w:numFmt w:val="decimal"/>
+      <w:lvlText w:val="%7."/>
+      <w:lvlJc w:val="left"/>
+      <w:pPr>
+        <w:ind w:left="5040" w:hanging="360"/>
+      </w:pPr>
+    </w:lvl>
+    <w:lvl w:ilvl="7" w:tplc="04090019" w:tentative="1">
+      <w:start w:val="1"/>
+      <w:numFmt w:val="lowerLetter"/>
+      <w:lvlText w:val="%8."/>
+      <w:lvlJc w:val="left"/>
+      <w:pPr>
+        <w:ind w:left="5760" w:hanging="360"/>
+      </w:pPr>
+    </w:lvl>
+    <w:lvl w:ilvl="8" w:tplc="0409001B" w:tentative="1">
+      <w:start w:val="1"/>
+      <w:numFmt w:val="lowerRoman"/>
+      <w:lvlText w:val="%9."/>
+      <w:lvlJc w:val="right"/>
+      <w:pPr>
+        <w:ind w:left="6480" w:hanging="180"/>
+      </w:pPr>
+    </w:lvl>
+  </w:abstractNum>
+  <w:abstractNum w:abstractNumId="2" w15:restartNumberingAfterBreak="0">
     <w:nsid w:val="071F72B3"/>
     <w:multiLevelType w:val="hybridMultilevel"/>
     <w:tmpl w:val="A5E830A4"/>
@@ -4371,7 +5134,7 @@
       </w:pPr>
     </w:lvl>
   </w:abstractNum>
-  <w:abstractNum w:abstractNumId="2" w15:restartNumberingAfterBreak="0">
+  <w:abstractNum w:abstractNumId="3" w15:restartNumberingAfterBreak="0">
     <w:nsid w:val="1119275F"/>
     <w:multiLevelType w:val="hybridMultilevel"/>
     <w:tmpl w:val="A5E830A4"/>
@@ -4457,7 +5220,7 @@
       </w:pPr>
     </w:lvl>
   </w:abstractNum>
-  <w:abstractNum w:abstractNumId="3" w15:restartNumberingAfterBreak="0">
+  <w:abstractNum w:abstractNumId="4" w15:restartNumberingAfterBreak="0">
     <w:nsid w:val="176F29FC"/>
     <w:multiLevelType w:val="hybridMultilevel"/>
     <w:tmpl w:val="157C762E"/>
@@ -4543,7 +5306,93 @@
       </w:pPr>
     </w:lvl>
   </w:abstractNum>
-  <w:abstractNum w:abstractNumId="4" w15:restartNumberingAfterBreak="0">
+  <w:abstractNum w:abstractNumId="5" w15:restartNumberingAfterBreak="0">
+    <w:nsid w:val="196E4250"/>
+    <w:multiLevelType w:val="hybridMultilevel"/>
+    <w:tmpl w:val="A910753A"/>
+    <w:lvl w:ilvl="0" w:tplc="0409000F">
+      <w:start w:val="1"/>
+      <w:numFmt w:val="decimal"/>
+      <w:lvlText w:val="%1."/>
+      <w:lvlJc w:val="left"/>
+      <w:pPr>
+        <w:ind w:left="720" w:hanging="360"/>
+      </w:pPr>
+    </w:lvl>
+    <w:lvl w:ilvl="1" w:tplc="04090019" w:tentative="1">
+      <w:start w:val="1"/>
+      <w:numFmt w:val="lowerLetter"/>
+      <w:lvlText w:val="%2."/>
+      <w:lvlJc w:val="left"/>
+      <w:pPr>
+        <w:ind w:left="1440" w:hanging="360"/>
+      </w:pPr>
+    </w:lvl>
+    <w:lvl w:ilvl="2" w:tplc="0409001B" w:tentative="1">
+      <w:start w:val="1"/>
+      <w:numFmt w:val="lowerRoman"/>
+      <w:lvlText w:val="%3."/>
+      <w:lvlJc w:val="right"/>
+      <w:pPr>
+        <w:ind w:left="2160" w:hanging="180"/>
+      </w:pPr>
+    </w:lvl>
+    <w:lvl w:ilvl="3" w:tplc="0409000F" w:tentative="1">
+      <w:start w:val="1"/>
+      <w:numFmt w:val="decimal"/>
+      <w:lvlText w:val="%4."/>
+      <w:lvlJc w:val="left"/>
+      <w:pPr>
+        <w:ind w:left="2880" w:hanging="360"/>
+      </w:pPr>
+    </w:lvl>
+    <w:lvl w:ilvl="4" w:tplc="04090019" w:tentative="1">
+      <w:start w:val="1"/>
+      <w:numFmt w:val="lowerLetter"/>
+      <w:lvlText w:val="%5."/>
+      <w:lvlJc w:val="left"/>
+      <w:pPr>
+        <w:ind w:left="3600" w:hanging="360"/>
+      </w:pPr>
+    </w:lvl>
+    <w:lvl w:ilvl="5" w:tplc="0409001B" w:tentative="1">
+      <w:start w:val="1"/>
+      <w:numFmt w:val="lowerRoman"/>
+      <w:lvlText w:val="%6."/>
+      <w:lvlJc w:val="right"/>
+      <w:pPr>
+        <w:ind w:left="4320" w:hanging="180"/>
+      </w:pPr>
+    </w:lvl>
+    <w:lvl w:ilvl="6" w:tplc="0409000F" w:tentative="1">
+      <w:start w:val="1"/>
+      <w:numFmt w:val="decimal"/>
+      <w:lvlText w:val="%7."/>
+      <w:lvlJc w:val="left"/>
+      <w:pPr>
+        <w:ind w:left="5040" w:hanging="360"/>
+      </w:pPr>
+    </w:lvl>
+    <w:lvl w:ilvl="7" w:tplc="04090019" w:tentative="1">
+      <w:start w:val="1"/>
+      <w:numFmt w:val="lowerLetter"/>
+      <w:lvlText w:val="%8."/>
+      <w:lvlJc w:val="left"/>
+      <w:pPr>
+        <w:ind w:left="5760" w:hanging="360"/>
+      </w:pPr>
+    </w:lvl>
+    <w:lvl w:ilvl="8" w:tplc="0409001B" w:tentative="1">
+      <w:start w:val="1"/>
+      <w:numFmt w:val="lowerRoman"/>
+      <w:lvlText w:val="%9."/>
+      <w:lvlJc w:val="right"/>
+      <w:pPr>
+        <w:ind w:left="6480" w:hanging="180"/>
+      </w:pPr>
+    </w:lvl>
+  </w:abstractNum>
+  <w:abstractNum w:abstractNumId="6" w15:restartNumberingAfterBreak="0">
     <w:nsid w:val="20855948"/>
     <w:multiLevelType w:val="hybridMultilevel"/>
     <w:tmpl w:val="BC48CDB6"/>
@@ -4629,7 +5478,7 @@
       </w:pPr>
     </w:lvl>
   </w:abstractNum>
-  <w:abstractNum w:abstractNumId="5" w15:restartNumberingAfterBreak="0">
+  <w:abstractNum w:abstractNumId="7" w15:restartNumberingAfterBreak="0">
     <w:nsid w:val="27DF54A8"/>
     <w:multiLevelType w:val="hybridMultilevel"/>
     <w:tmpl w:val="0A9090AE"/>
@@ -4715,7 +5564,7 @@
       </w:pPr>
     </w:lvl>
   </w:abstractNum>
-  <w:abstractNum w:abstractNumId="6" w15:restartNumberingAfterBreak="0">
+  <w:abstractNum w:abstractNumId="8" w15:restartNumberingAfterBreak="0">
     <w:nsid w:val="2C9C0BF1"/>
     <w:multiLevelType w:val="hybridMultilevel"/>
     <w:tmpl w:val="EF1A7566"/>
@@ -4801,7 +5650,7 @@
       </w:pPr>
     </w:lvl>
   </w:abstractNum>
-  <w:abstractNum w:abstractNumId="7" w15:restartNumberingAfterBreak="0">
+  <w:abstractNum w:abstractNumId="9" w15:restartNumberingAfterBreak="0">
     <w:nsid w:val="2CFE36F8"/>
     <w:multiLevelType w:val="hybridMultilevel"/>
     <w:tmpl w:val="3A5C33E0"/>
@@ -4887,7 +5736,7 @@
       </w:pPr>
     </w:lvl>
   </w:abstractNum>
-  <w:abstractNum w:abstractNumId="8" w15:restartNumberingAfterBreak="0">
+  <w:abstractNum w:abstractNumId="10" w15:restartNumberingAfterBreak="0">
     <w:nsid w:val="35E84AA0"/>
     <w:multiLevelType w:val="hybridMultilevel"/>
     <w:tmpl w:val="0114B8AA"/>
@@ -4973,7 +5822,7 @@
       </w:pPr>
     </w:lvl>
   </w:abstractNum>
-  <w:abstractNum w:abstractNumId="9" w15:restartNumberingAfterBreak="0">
+  <w:abstractNum w:abstractNumId="11" w15:restartNumberingAfterBreak="0">
     <w:nsid w:val="35FD6508"/>
     <w:multiLevelType w:val="hybridMultilevel"/>
     <w:tmpl w:val="03A29F00"/>
@@ -5059,7 +5908,93 @@
       </w:pPr>
     </w:lvl>
   </w:abstractNum>
-  <w:abstractNum w:abstractNumId="10" w15:restartNumberingAfterBreak="0">
+  <w:abstractNum w:abstractNumId="12" w15:restartNumberingAfterBreak="0">
+    <w:nsid w:val="3C9C7826"/>
+    <w:multiLevelType w:val="hybridMultilevel"/>
+    <w:tmpl w:val="F30A49AC"/>
+    <w:lvl w:ilvl="0" w:tplc="0409000F">
+      <w:start w:val="1"/>
+      <w:numFmt w:val="decimal"/>
+      <w:lvlText w:val="%1."/>
+      <w:lvlJc w:val="left"/>
+      <w:pPr>
+        <w:ind w:left="720" w:hanging="360"/>
+      </w:pPr>
+    </w:lvl>
+    <w:lvl w:ilvl="1" w:tplc="04090019" w:tentative="1">
+      <w:start w:val="1"/>
+      <w:numFmt w:val="lowerLetter"/>
+      <w:lvlText w:val="%2."/>
+      <w:lvlJc w:val="left"/>
+      <w:pPr>
+        <w:ind w:left="1440" w:hanging="360"/>
+      </w:pPr>
+    </w:lvl>
+    <w:lvl w:ilvl="2" w:tplc="0409001B" w:tentative="1">
+      <w:start w:val="1"/>
+      <w:numFmt w:val="lowerRoman"/>
+      <w:lvlText w:val="%3."/>
+      <w:lvlJc w:val="right"/>
+      <w:pPr>
+        <w:ind w:left="2160" w:hanging="180"/>
+      </w:pPr>
+    </w:lvl>
+    <w:lvl w:ilvl="3" w:tplc="0409000F" w:tentative="1">
+      <w:start w:val="1"/>
+      <w:numFmt w:val="decimal"/>
+      <w:lvlText w:val="%4."/>
+      <w:lvlJc w:val="left"/>
+      <w:pPr>
+        <w:ind w:left="2880" w:hanging="360"/>
+      </w:pPr>
+    </w:lvl>
+    <w:lvl w:ilvl="4" w:tplc="04090019" w:tentative="1">
+      <w:start w:val="1"/>
+      <w:numFmt w:val="lowerLetter"/>
+      <w:lvlText w:val="%5."/>
+      <w:lvlJc w:val="left"/>
+      <w:pPr>
+        <w:ind w:left="3600" w:hanging="360"/>
+      </w:pPr>
+    </w:lvl>
+    <w:lvl w:ilvl="5" w:tplc="0409001B" w:tentative="1">
+      <w:start w:val="1"/>
+      <w:numFmt w:val="lowerRoman"/>
+      <w:lvlText w:val="%6."/>
+      <w:lvlJc w:val="right"/>
+      <w:pPr>
+        <w:ind w:left="4320" w:hanging="180"/>
+      </w:pPr>
+    </w:lvl>
+    <w:lvl w:ilvl="6" w:tplc="0409000F" w:tentative="1">
+      <w:start w:val="1"/>
+      <w:numFmt w:val="decimal"/>
+      <w:lvlText w:val="%7."/>
+      <w:lvlJc w:val="left"/>
+      <w:pPr>
+        <w:ind w:left="5040" w:hanging="360"/>
+      </w:pPr>
+    </w:lvl>
+    <w:lvl w:ilvl="7" w:tplc="04090019" w:tentative="1">
+      <w:start w:val="1"/>
+      <w:numFmt w:val="lowerLetter"/>
+      <w:lvlText w:val="%8."/>
+      <w:lvlJc w:val="left"/>
+      <w:pPr>
+        <w:ind w:left="5760" w:hanging="360"/>
+      </w:pPr>
+    </w:lvl>
+    <w:lvl w:ilvl="8" w:tplc="0409001B" w:tentative="1">
+      <w:start w:val="1"/>
+      <w:numFmt w:val="lowerRoman"/>
+      <w:lvlText w:val="%9."/>
+      <w:lvlJc w:val="right"/>
+      <w:pPr>
+        <w:ind w:left="6480" w:hanging="180"/>
+      </w:pPr>
+    </w:lvl>
+  </w:abstractNum>
+  <w:abstractNum w:abstractNumId="13" w15:restartNumberingAfterBreak="0">
     <w:nsid w:val="46723934"/>
     <w:multiLevelType w:val="hybridMultilevel"/>
     <w:tmpl w:val="7D521474"/>
@@ -5145,7 +6080,7 @@
       </w:pPr>
     </w:lvl>
   </w:abstractNum>
-  <w:abstractNum w:abstractNumId="11" w15:restartNumberingAfterBreak="0">
+  <w:abstractNum w:abstractNumId="14" w15:restartNumberingAfterBreak="0">
     <w:nsid w:val="472C2C81"/>
     <w:multiLevelType w:val="hybridMultilevel"/>
     <w:tmpl w:val="0EC88DBE"/>
@@ -5231,7 +6166,7 @@
       </w:pPr>
     </w:lvl>
   </w:abstractNum>
-  <w:abstractNum w:abstractNumId="12" w15:restartNumberingAfterBreak="0">
+  <w:abstractNum w:abstractNumId="15" w15:restartNumberingAfterBreak="0">
     <w:nsid w:val="4D1D1292"/>
     <w:multiLevelType w:val="hybridMultilevel"/>
     <w:tmpl w:val="3A5C33E0"/>
@@ -5317,7 +6252,7 @@
       </w:pPr>
     </w:lvl>
   </w:abstractNum>
-  <w:abstractNum w:abstractNumId="13" w15:restartNumberingAfterBreak="0">
+  <w:abstractNum w:abstractNumId="16" w15:restartNumberingAfterBreak="0">
     <w:nsid w:val="4E990A4E"/>
     <w:multiLevelType w:val="hybridMultilevel"/>
     <w:tmpl w:val="16029620"/>
@@ -5403,7 +6338,7 @@
       </w:pPr>
     </w:lvl>
   </w:abstractNum>
-  <w:abstractNum w:abstractNumId="14" w15:restartNumberingAfterBreak="0">
+  <w:abstractNum w:abstractNumId="17" w15:restartNumberingAfterBreak="0">
     <w:nsid w:val="523D3116"/>
     <w:multiLevelType w:val="hybridMultilevel"/>
     <w:tmpl w:val="0EC88DBE"/>
@@ -5489,7 +6424,93 @@
       </w:pPr>
     </w:lvl>
   </w:abstractNum>
-  <w:abstractNum w:abstractNumId="15" w15:restartNumberingAfterBreak="0">
+  <w:abstractNum w:abstractNumId="18" w15:restartNumberingAfterBreak="0">
+    <w:nsid w:val="537F0066"/>
+    <w:multiLevelType w:val="hybridMultilevel"/>
+    <w:tmpl w:val="8C9A87FE"/>
+    <w:lvl w:ilvl="0" w:tplc="0409000F">
+      <w:start w:val="1"/>
+      <w:numFmt w:val="decimal"/>
+      <w:lvlText w:val="%1."/>
+      <w:lvlJc w:val="left"/>
+      <w:pPr>
+        <w:ind w:left="720" w:hanging="360"/>
+      </w:pPr>
+    </w:lvl>
+    <w:lvl w:ilvl="1" w:tplc="04090019" w:tentative="1">
+      <w:start w:val="1"/>
+      <w:numFmt w:val="lowerLetter"/>
+      <w:lvlText w:val="%2."/>
+      <w:lvlJc w:val="left"/>
+      <w:pPr>
+        <w:ind w:left="1440" w:hanging="360"/>
+      </w:pPr>
+    </w:lvl>
+    <w:lvl w:ilvl="2" w:tplc="0409001B" w:tentative="1">
+      <w:start w:val="1"/>
+      <w:numFmt w:val="lowerRoman"/>
+      <w:lvlText w:val="%3."/>
+      <w:lvlJc w:val="right"/>
+      <w:pPr>
+        <w:ind w:left="2160" w:hanging="180"/>
+      </w:pPr>
+    </w:lvl>
+    <w:lvl w:ilvl="3" w:tplc="0409000F" w:tentative="1">
+      <w:start w:val="1"/>
+      <w:numFmt w:val="decimal"/>
+      <w:lvlText w:val="%4."/>
+      <w:lvlJc w:val="left"/>
+      <w:pPr>
+        <w:ind w:left="2880" w:hanging="360"/>
+      </w:pPr>
+    </w:lvl>
+    <w:lvl w:ilvl="4" w:tplc="04090019" w:tentative="1">
+      <w:start w:val="1"/>
+      <w:numFmt w:val="lowerLetter"/>
+      <w:lvlText w:val="%5."/>
+      <w:lvlJc w:val="left"/>
+      <w:pPr>
+        <w:ind w:left="3600" w:hanging="360"/>
+      </w:pPr>
+    </w:lvl>
+    <w:lvl w:ilvl="5" w:tplc="0409001B" w:tentative="1">
+      <w:start w:val="1"/>
+      <w:numFmt w:val="lowerRoman"/>
+      <w:lvlText w:val="%6."/>
+      <w:lvlJc w:val="right"/>
+      <w:pPr>
+        <w:ind w:left="4320" w:hanging="180"/>
+      </w:pPr>
+    </w:lvl>
+    <w:lvl w:ilvl="6" w:tplc="0409000F" w:tentative="1">
+      <w:start w:val="1"/>
+      <w:numFmt w:val="decimal"/>
+      <w:lvlText w:val="%7."/>
+      <w:lvlJc w:val="left"/>
+      <w:pPr>
+        <w:ind w:left="5040" w:hanging="360"/>
+      </w:pPr>
+    </w:lvl>
+    <w:lvl w:ilvl="7" w:tplc="04090019" w:tentative="1">
+      <w:start w:val="1"/>
+      <w:numFmt w:val="lowerLetter"/>
+      <w:lvlText w:val="%8."/>
+      <w:lvlJc w:val="left"/>
+      <w:pPr>
+        <w:ind w:left="5760" w:hanging="360"/>
+      </w:pPr>
+    </w:lvl>
+    <w:lvl w:ilvl="8" w:tplc="0409001B" w:tentative="1">
+      <w:start w:val="1"/>
+      <w:numFmt w:val="lowerRoman"/>
+      <w:lvlText w:val="%9."/>
+      <w:lvlJc w:val="right"/>
+      <w:pPr>
+        <w:ind w:left="6480" w:hanging="180"/>
+      </w:pPr>
+    </w:lvl>
+  </w:abstractNum>
+  <w:abstractNum w:abstractNumId="19" w15:restartNumberingAfterBreak="0">
     <w:nsid w:val="54701573"/>
     <w:multiLevelType w:val="hybridMultilevel"/>
     <w:tmpl w:val="0818E426"/>
@@ -5575,7 +6596,7 @@
       </w:pPr>
     </w:lvl>
   </w:abstractNum>
-  <w:abstractNum w:abstractNumId="16" w15:restartNumberingAfterBreak="0">
+  <w:abstractNum w:abstractNumId="20" w15:restartNumberingAfterBreak="0">
     <w:nsid w:val="6E003716"/>
     <w:multiLevelType w:val="hybridMultilevel"/>
     <w:tmpl w:val="2ACE9ADC"/>
@@ -5661,7 +6682,7 @@
       </w:pPr>
     </w:lvl>
   </w:abstractNum>
-  <w:abstractNum w:abstractNumId="17" w15:restartNumberingAfterBreak="0">
+  <w:abstractNum w:abstractNumId="21" w15:restartNumberingAfterBreak="0">
     <w:nsid w:val="6E86524D"/>
     <w:multiLevelType w:val="hybridMultilevel"/>
     <w:tmpl w:val="1AB277E8"/>
@@ -5747,7 +6768,7 @@
       </w:pPr>
     </w:lvl>
   </w:abstractNum>
-  <w:abstractNum w:abstractNumId="18" w15:restartNumberingAfterBreak="0">
+  <w:abstractNum w:abstractNumId="22" w15:restartNumberingAfterBreak="0">
     <w:nsid w:val="709F45C2"/>
     <w:multiLevelType w:val="hybridMultilevel"/>
     <w:tmpl w:val="318ACDF6"/>
@@ -5834,67 +6855,79 @@
     </w:lvl>
   </w:abstractNum>
   <w:num w:numId="1">
+    <w:abstractNumId w:val="21"/>
+  </w:num>
+  <w:num w:numId="2">
+    <w:abstractNumId w:val="6"/>
+  </w:num>
+  <w:num w:numId="3">
+    <w:abstractNumId w:val="19"/>
+  </w:num>
+  <w:num w:numId="4">
+    <w:abstractNumId w:val="11"/>
+  </w:num>
+  <w:num w:numId="5">
+    <w:abstractNumId w:val="10"/>
+  </w:num>
+  <w:num w:numId="6">
+    <w:abstractNumId w:val="7"/>
+  </w:num>
+  <w:num w:numId="7">
+    <w:abstractNumId w:val="8"/>
+  </w:num>
+  <w:num w:numId="8">
+    <w:abstractNumId w:val="13"/>
+  </w:num>
+  <w:num w:numId="9">
+    <w:abstractNumId w:val="16"/>
+  </w:num>
+  <w:num w:numId="10">
     <w:abstractNumId w:val="17"/>
   </w:num>
-  <w:num w:numId="2">
+  <w:num w:numId="11">
+    <w:abstractNumId w:val="14"/>
+  </w:num>
+  <w:num w:numId="12">
+    <w:abstractNumId w:val="22"/>
+  </w:num>
+  <w:num w:numId="13">
     <w:abstractNumId w:val="4"/>
   </w:num>
-  <w:num w:numId="3">
-    <w:abstractNumId w:val="15"/>
+  <w:num w:numId="14">
+    <w:abstractNumId w:val="20"/>
   </w:num>
-  <w:num w:numId="4">
-    <w:abstractNumId w:val="9"/>
-  </w:num>
-  <w:num w:numId="5">
-    <w:abstractNumId w:val="8"/>
-  </w:num>
-  <w:num w:numId="6">
-    <w:abstractNumId w:val="5"/>
-  </w:num>
-  <w:num w:numId="7">
-    <w:abstractNumId w:val="6"/>
-  </w:num>
-  <w:num w:numId="8">
-    <w:abstractNumId w:val="10"/>
-  </w:num>
-  <w:num w:numId="9">
-    <w:abstractNumId w:val="13"/>
-  </w:num>
-  <w:num w:numId="10">
-    <w:abstractNumId w:val="14"/>
-  </w:num>
-  <w:num w:numId="11">
-    <w:abstractNumId w:val="11"/>
-  </w:num>
-  <w:num w:numId="12">
-    <w:abstractNumId w:val="18"/>
-  </w:num>
-  <w:num w:numId="13">
+  <w:num w:numId="15">
     <w:abstractNumId w:val="3"/>
   </w:num>
-  <w:num w:numId="14">
-    <w:abstractNumId w:val="16"/>
-  </w:num>
-  <w:num w:numId="15">
+  <w:num w:numId="16">
     <w:abstractNumId w:val="2"/>
   </w:num>
-  <w:num w:numId="16">
-    <w:abstractNumId w:val="1"/>
-  </w:num>
   <w:num w:numId="17">
-    <w:abstractNumId w:val="7"/>
+    <w:abstractNumId w:val="9"/>
   </w:num>
   <w:num w:numId="18">
     <w:abstractNumId w:val="0"/>
   </w:num>
   <w:num w:numId="19">
+    <w:abstractNumId w:val="15"/>
+  </w:num>
+  <w:num w:numId="20">
     <w:abstractNumId w:val="12"/>
+  </w:num>
+  <w:num w:numId="21">
+    <w:abstractNumId w:val="1"/>
+  </w:num>
+  <w:num w:numId="22">
+    <w:abstractNumId w:val="5"/>
+  </w:num>
+  <w:num w:numId="23">
+    <w:abstractNumId w:val="18"/>
   </w:num>
 </w:numbering>
 </file>
 
 <file path=word/styles.xml><?xml version="1.0" encoding="utf-8"?>
-<w:styles xmlns:mc="http://schemas.openxmlformats.org/markup-compatibility/2006" xmlns:r="http://schemas.openxmlformats.org/officeDocument/2006/relationships" xmlns:w="http://schemas.openxmlformats.org/wordprocessingml/2006/main" xmlns:w14="http://schemas.microsoft.com/office/word/2010/wordml" xmlns:w15="http://schemas.microsoft.com/office/word/2012/wordml" xmlns:w16cex="http://schemas.microsoft.com/office/word/2018/wordml/cex" xmlns:w16cid="http://schemas.microsoft.com/office/word/2016/wordml/cid" xmlns:w16="http://schemas.microsoft.com/office/word/2018/wordml" xmlns:w16se="http://schemas.microsoft.com/office/word/2015/wordml/symex" mc:Ignorable="w14 w15 w16se w16cid w16 w16cex">
+<w:styles xmlns:mc="http://schemas.openxmlformats.org/markup-compatibility/2006" xmlns:r="http://schemas.openxmlformats.org/officeDocument/2006/relationships" xmlns:w="http://schemas.openxmlformats.org/wordprocessingml/2006/main" xmlns:w14="http://schemas.microsoft.com/office/word/2010/wordml" xmlns:w15="http://schemas.microsoft.com/office/word/2012/wordml" xmlns:w16cex="http://schemas.microsoft.com/office/word/2018/wordml/cex" xmlns:w16cid="http://schemas.microsoft.com/office/word/2016/wordml/cid" xmlns:w16="http://schemas.microsoft.com/office/word/2018/wordml" xmlns:w16sdtdh="http://schemas.microsoft.com/office/word/2020/wordml/sdtdatahash" xmlns:w16se="http://schemas.microsoft.com/office/word/2015/wordml/symex" mc:Ignorable="w14 w15 w16se w16cid w16 w16cex w16sdtdh">
   <w:docDefaults>
     <w:rPrDefault>
       <w:rPr>

</xml_diff>